<commit_message>
update document with additional content for clarity
</commit_message>
<xml_diff>
--- a/docs/መወከሲ.docx
+++ b/docs/መወከሲ.docx
@@ -1273,7 +1273,7 @@
           </mc:Choice>
           <mc:Fallback>
             <w:pict>
-              <v:shapetype w14:anchorId="107D9012" id="_x0000_t32" coordsize="21600,21600" o:spt="32" o:oned="t" path="m,l21600,21600e" filled="f">
+              <v:shapetype w14:anchorId="3EF48292" id="_x0000_t32" coordsize="21600,21600" o:spt="32" o:oned="t" path="m,l21600,21600e" filled="f">
                 <v:path arrowok="t" fillok="f" o:connecttype="none"/>
                 <o:lock v:ext="edit" shapetype="t"/>
               </v:shapetype>
@@ -1397,7 +1397,7 @@
           </mc:Choice>
           <mc:Fallback>
             <w:pict>
-              <v:shape w14:anchorId="2C1AEFD7" id="Straight Arrow Connector 10" o:spid="_x0000_s1026" type="#_x0000_t32" style="position:absolute;margin-left:145.15pt;margin-top:96.3pt;width:31.5pt;height:33pt;flip:x;z-index:251661312;visibility:visible;mso-wrap-style:square;mso-wrap-distance-left:9pt;mso-wrap-distance-top:0;mso-wrap-distance-right:9pt;mso-wrap-distance-bottom:0;mso-position-horizontal:absolute;mso-position-horizontal-relative:text;mso-position-vertical:absolute;mso-position-vertical-relative:text" o:gfxdata="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" strokecolor="#4472c4 [3204]" strokeweight=".5pt">
+              <v:shape w14:anchorId="2C68075F" id="Straight Arrow Connector 10" o:spid="_x0000_s1026" type="#_x0000_t32" style="position:absolute;margin-left:145.15pt;margin-top:96.3pt;width:31.5pt;height:33pt;flip:x;z-index:251661312;visibility:visible;mso-wrap-style:square;mso-wrap-distance-left:9pt;mso-wrap-distance-top:0;mso-wrap-distance-right:9pt;mso-wrap-distance-bottom:0;mso-position-horizontal:absolute;mso-position-horizontal-relative:text;mso-position-vertical:absolute;mso-position-vertical-relative:text" o:gfxdata="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" strokecolor="#4472c4 [3204]" strokeweight=".5pt">
                 <v:stroke endarrow="block" joinstyle="miter"/>
               </v:shape>
             </w:pict>
@@ -1465,7 +1465,7 @@
           </mc:Choice>
           <mc:Fallback>
             <w:pict>
-              <v:shape w14:anchorId="3B7E6FCF" id="Straight Arrow Connector 8" o:spid="_x0000_s1026" type="#_x0000_t32" style="position:absolute;margin-left:164.65pt;margin-top:32.9pt;width:31.85pt;height:1.15pt;flip:y;z-index:251659264;visibility:visible;mso-wrap-style:square;mso-wrap-distance-left:9pt;mso-wrap-distance-top:0;mso-wrap-distance-right:9pt;mso-wrap-distance-bottom:0;mso-position-horizontal:absolute;mso-position-horizontal-relative:text;mso-position-vertical:absolute;mso-position-vertical-relative:text" o:gfxdata="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" strokecolor="#4472c4 [3204]" strokeweight=".5pt">
+              <v:shape w14:anchorId="33439491" id="Straight Arrow Connector 8" o:spid="_x0000_s1026" type="#_x0000_t32" style="position:absolute;margin-left:164.65pt;margin-top:32.9pt;width:31.85pt;height:1.15pt;flip:y;z-index:251659264;visibility:visible;mso-wrap-style:square;mso-wrap-distance-left:9pt;mso-wrap-distance-top:0;mso-wrap-distance-right:9pt;mso-wrap-distance-bottom:0;mso-position-horizontal:absolute;mso-position-horizontal-relative:text;mso-position-vertical:absolute;mso-position-vertical-relative:text" o:gfxdata="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" strokecolor="#4472c4 [3204]" strokeweight=".5pt">
                 <v:stroke endarrow="block" joinstyle="miter"/>
               </v:shape>
             </w:pict>
@@ -1900,7 +1900,7 @@
           </mc:Choice>
           <mc:Fallback>
             <w:pict>
-              <v:shape w14:anchorId="353FC260" id="Straight Arrow Connector 12" o:spid="_x0000_s1026" type="#_x0000_t32" style="position:absolute;margin-left:15.75pt;margin-top:165pt;width:49.15pt;height:.75pt;flip:x y;z-index:251662336;visibility:visible;mso-wrap-style:square;mso-wrap-distance-left:9pt;mso-wrap-distance-top:0;mso-wrap-distance-right:9pt;mso-wrap-distance-bottom:0;mso-position-horizontal:absolute;mso-position-horizontal-relative:text;mso-position-vertical:absolute;mso-position-vertical-relative:text" o:gfxdata="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" strokecolor="red" strokeweight=".5pt">
+              <v:shape w14:anchorId="165D8F3C" id="Straight Arrow Connector 12" o:spid="_x0000_s1026" type="#_x0000_t32" style="position:absolute;margin-left:15.75pt;margin-top:165pt;width:49.15pt;height:.75pt;flip:x y;z-index:251662336;visibility:visible;mso-wrap-style:square;mso-wrap-distance-left:9pt;mso-wrap-distance-top:0;mso-wrap-distance-right:9pt;mso-wrap-distance-bottom:0;mso-position-horizontal:absolute;mso-position-horizontal-relative:text;mso-position-vertical:absolute;mso-position-vertical-relative:text" o:gfxdata="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" strokecolor="red" strokeweight=".5pt">
                 <v:stroke endarrow="block" joinstyle="miter"/>
               </v:shape>
             </w:pict>
@@ -2199,7 +2199,7 @@
           </mc:Choice>
           <mc:Fallback>
             <w:pict>
-              <v:shape w14:anchorId="38596F28" id="Straight Arrow Connector 14" o:spid="_x0000_s1026" type="#_x0000_t32" style="position:absolute;margin-left:66.75pt;margin-top:103.3pt;width:75.4pt;height:13.5pt;flip:x;z-index:251663360;visibility:visible;mso-wrap-style:square;mso-wrap-distance-left:9pt;mso-wrap-distance-top:0;mso-wrap-distance-right:9pt;mso-wrap-distance-bottom:0;mso-position-horizontal:absolute;mso-position-horizontal-relative:text;mso-position-vertical:absolute;mso-position-vertical-relative:text" o:gfxdata="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" strokecolor="red" strokeweight=".5pt">
+              <v:shape w14:anchorId="756EA245" id="Straight Arrow Connector 14" o:spid="_x0000_s1026" type="#_x0000_t32" style="position:absolute;margin-left:66.75pt;margin-top:103.3pt;width:75.4pt;height:13.5pt;flip:x;z-index:251663360;visibility:visible;mso-wrap-style:square;mso-wrap-distance-left:9pt;mso-wrap-distance-top:0;mso-wrap-distance-right:9pt;mso-wrap-distance-bottom:0;mso-position-horizontal:absolute;mso-position-horizontal-relative:text;mso-position-vertical:absolute;mso-position-vertical-relative:text" o:gfxdata="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" strokecolor="red" strokeweight=".5pt">
                 <v:stroke endarrow="block" joinstyle="miter"/>
               </v:shape>
             </w:pict>
@@ -2250,16 +2250,104 @@
     </w:p>
     <w:p>
       <w:pPr>
+        <w:tabs>
+          <w:tab w:val="left" w:pos="960"/>
+        </w:tabs>
+        <w:rPr>
+          <w:rFonts w:ascii="GS GeezMahtemUnicode" w:hAnsi="GS GeezMahtemUnicode" w:cs="GS GeezMahtemUnicode"/>
+          <w:lang w:val="en-US"/>
+        </w:rPr>
+      </w:pPr>
+    </w:p>
+    <w:p>
+      <w:pPr>
+        <w:tabs>
+          <w:tab w:val="left" w:pos="960"/>
+        </w:tabs>
+        <w:rPr>
+          <w:rFonts w:ascii="GS GeezMahtemUnicode" w:hAnsi="GS GeezMahtemUnicode" w:cs="GS GeezMahtemUnicode"/>
+          <w:lang w:val="en-US"/>
+        </w:rPr>
+      </w:pPr>
+    </w:p>
+    <w:p>
+      <w:pPr>
+        <w:tabs>
+          <w:tab w:val="left" w:pos="960"/>
+        </w:tabs>
+        <w:rPr>
+          <w:rFonts w:ascii="Ebrima" w:hAnsi="Ebrima" w:cs="GS GeezMahtemUnicode"/>
+          <w:lang w:val="en-US"/>
+        </w:rPr>
+      </w:pPr>
+      <w:proofErr w:type="spellStart"/>
+      <w:r>
+        <w:rPr>
+          <w:rFonts w:ascii="GS GeezMahtemUnicode" w:hAnsi="GS GeezMahtemUnicode" w:cs="GS GeezMahtemUnicode"/>
+          <w:lang w:val="en-US"/>
+        </w:rPr>
+        <w:t>ሓድሽ</w:t>
+      </w:r>
+      <w:proofErr w:type="spellEnd"/>
+      <w:r>
+        <w:rPr>
+          <w:rFonts w:ascii="GS GeezMahtemUnicode" w:hAnsi="GS GeezMahtemUnicode" w:cs="GS GeezMahtemUnicode"/>
+          <w:lang w:val="en-US"/>
+        </w:rPr>
+        <w:t xml:space="preserve"> </w:t>
+      </w:r>
+      <w:proofErr w:type="spellStart"/>
+      <w:r>
+        <w:rPr>
+          <w:rFonts w:ascii="GS GeezMahtemUnicode" w:hAnsi="GS GeezMahtemUnicode" w:cs="GS GeezMahtemUnicode"/>
+          <w:lang w:val="en-US"/>
+        </w:rPr>
+        <w:t>መሸጣ</w:t>
+      </w:r>
+      <w:proofErr w:type="spellEnd"/>
+      <w:r>
+        <w:rPr>
+          <w:rFonts w:ascii="GS GeezMahtemUnicode" w:hAnsi="GS GeezMahtemUnicode" w:cs="GS GeezMahtemUnicode"/>
+          <w:lang w:val="en-US"/>
+        </w:rPr>
+        <w:t xml:space="preserve"> </w:t>
+      </w:r>
+      <w:proofErr w:type="spellStart"/>
+      <w:r>
+        <w:rPr>
+          <w:rFonts w:ascii="GS GeezMahtemUnicode" w:hAnsi="GS GeezMahtemUnicode" w:cs="GS GeezMahtemUnicode"/>
+          <w:lang w:val="en-US"/>
+        </w:rPr>
+        <w:t>ንምግባር</w:t>
+      </w:r>
+      <w:proofErr w:type="spellEnd"/>
+      <w:r>
+        <w:rPr>
+          <w:rFonts w:ascii="GS GeezMahtemUnicode" w:hAnsi="GS GeezMahtemUnicode" w:cs="GS GeezMahtemUnicode"/>
+          <w:lang w:val="en-US"/>
+        </w:rPr>
+        <w:t xml:space="preserve"> </w:t>
+      </w:r>
+      <w:r>
+        <w:rPr>
+          <w:rFonts w:ascii="Ebrima" w:hAnsi="Ebrima" w:cs="GS GeezMahtemUnicode"/>
+          <w:lang w:val="en-US"/>
+        </w:rPr>
+        <w:t>፡</w:t>
+      </w:r>
+    </w:p>
+    <w:p>
+      <w:pPr>
         <w:pStyle w:val="ListParagraph"/>
         <w:numPr>
           <w:ilvl w:val="0"/>
-          <w:numId w:val="1"/>
+          <w:numId w:val="2"/>
         </w:numPr>
         <w:tabs>
           <w:tab w:val="left" w:pos="960"/>
         </w:tabs>
         <w:rPr>
-          <w:rFonts w:ascii="GS GeezMahtemUnicode" w:hAnsi="GS GeezMahtemUnicode" w:cs="GS GeezMahtemUnicode"/>
+          <w:rFonts w:ascii="Ebrima" w:hAnsi="Ebrima" w:cs="GS GeezMahtemUnicode"/>
           <w:lang w:val="en-US"/>
         </w:rPr>
       </w:pPr>
@@ -2277,9 +2365,9 @@
 <file path=word/numbering.xml><?xml version="1.0" encoding="utf-8"?>
 <w:numbering xmlns:wpc="http://schemas.microsoft.com/office/word/2010/wordprocessingCanvas" xmlns:cx="http://schemas.microsoft.com/office/drawing/2014/chartex" xmlns:cx1="http://schemas.microsoft.com/office/drawing/2015/9/8/chartex" xmlns:cx2="http://schemas.microsoft.com/office/drawing/2015/10/21/chartex" xmlns:cx3="http://schemas.microsoft.com/office/drawing/2016/5/9/chartex" xmlns:cx4="http://schemas.microsoft.com/office/drawing/2016/5/10/chartex" xmlns:cx5="http://schemas.microsoft.com/office/drawing/2016/5/11/chartex" xmlns:cx6="http://schemas.microsoft.com/office/drawing/2016/5/12/chartex" xmlns:cx7="http://schemas.microsoft.com/office/drawing/2016/5/13/chartex" xmlns:cx8="http://schemas.microsoft.com/office/drawing/2016/5/14/chartex" xmlns:mc="http://schemas.openxmlformats.org/markup-compatibility/2006" xmlns:aink="http://schemas.microsoft.com/office/drawing/2016/ink" xmlns:am3d="http://schemas.microsoft.com/office/drawing/2017/model3d" xmlns:o="urn:schemas-microsoft-com:office:office" xmlns:r="http://schemas.openxmlformats.org/officeDocument/2006/relationships" xmlns:m="http://schemas.openxmlformats.org/officeDocument/2006/math" xmlns:v="urn:schemas-microsoft-com:vml" xmlns:wp14="http://schemas.microsoft.com/office/word/2010/wordprocessingDrawing" xmlns:wp="http://schemas.openxmlformats.org/drawingml/2006/wordprocessingDrawing" xmlns:w10="urn:schemas-microsoft-com:office:word" xmlns:w="http://schemas.openxmlformats.org/wordprocessingml/2006/main" xmlns:w14="http://schemas.microsoft.com/office/word/2010/wordml" xmlns:w15="http://schemas.microsoft.com/office/word/2012/wordml" xmlns:w16cex="http://schemas.microsoft.com/office/word/2018/wordml/cex" xmlns:w16cid="http://schemas.microsoft.com/office/word/2016/wordml/cid" xmlns:w16="http://schemas.microsoft.com/office/word/2018/wordml" xmlns:w16sdtdh="http://schemas.microsoft.com/office/word/2020/wordml/sdtdatahash" xmlns:w16se="http://schemas.microsoft.com/office/word/2015/wordml/symex" xmlns:wpg="http://schemas.microsoft.com/office/word/2010/wordprocessingGroup" xmlns:wpi="http://schemas.microsoft.com/office/word/2010/wordprocessingInk" xmlns:wne="http://schemas.microsoft.com/office/word/2006/wordml" xmlns:wps="http://schemas.microsoft.com/office/word/2010/wordprocessingShape" mc:Ignorable="w14 w15 w16se w16cid w16 w16cex w16sdtdh wp14">
   <w:abstractNum w:abstractNumId="0" w15:restartNumberingAfterBreak="0">
-    <w:nsid w:val="5C3D628F"/>
+    <w:nsid w:val="17875C81"/>
     <w:multiLevelType w:val="hybridMultilevel"/>
-    <w:tmpl w:val="1E2A84D6"/>
+    <w:tmpl w:val="2BA22A44"/>
     <w:lvl w:ilvl="0" w:tplc="2000000F">
       <w:start w:val="1"/>
       <w:numFmt w:val="decimal"/>
@@ -2365,7 +2453,99 @@
       </w:pPr>
     </w:lvl>
   </w:abstractNum>
+  <w:abstractNum w:abstractNumId="1" w15:restartNumberingAfterBreak="0">
+    <w:nsid w:val="5C3D628F"/>
+    <w:multiLevelType w:val="hybridMultilevel"/>
+    <w:tmpl w:val="1E2A84D6"/>
+    <w:lvl w:ilvl="0" w:tplc="2000000F">
+      <w:start w:val="1"/>
+      <w:numFmt w:val="decimal"/>
+      <w:lvlText w:val="%1."/>
+      <w:lvlJc w:val="left"/>
+      <w:pPr>
+        <w:ind w:left="720" w:hanging="360"/>
+      </w:pPr>
+      <w:rPr>
+        <w:rFonts w:hint="default"/>
+      </w:rPr>
+    </w:lvl>
+    <w:lvl w:ilvl="1" w:tplc="20000019" w:tentative="1">
+      <w:start w:val="1"/>
+      <w:numFmt w:val="lowerLetter"/>
+      <w:lvlText w:val="%2."/>
+      <w:lvlJc w:val="left"/>
+      <w:pPr>
+        <w:ind w:left="1440" w:hanging="360"/>
+      </w:pPr>
+    </w:lvl>
+    <w:lvl w:ilvl="2" w:tplc="2000001B" w:tentative="1">
+      <w:start w:val="1"/>
+      <w:numFmt w:val="lowerRoman"/>
+      <w:lvlText w:val="%3."/>
+      <w:lvlJc w:val="right"/>
+      <w:pPr>
+        <w:ind w:left="2160" w:hanging="180"/>
+      </w:pPr>
+    </w:lvl>
+    <w:lvl w:ilvl="3" w:tplc="2000000F" w:tentative="1">
+      <w:start w:val="1"/>
+      <w:numFmt w:val="decimal"/>
+      <w:lvlText w:val="%4."/>
+      <w:lvlJc w:val="left"/>
+      <w:pPr>
+        <w:ind w:left="2880" w:hanging="360"/>
+      </w:pPr>
+    </w:lvl>
+    <w:lvl w:ilvl="4" w:tplc="20000019" w:tentative="1">
+      <w:start w:val="1"/>
+      <w:numFmt w:val="lowerLetter"/>
+      <w:lvlText w:val="%5."/>
+      <w:lvlJc w:val="left"/>
+      <w:pPr>
+        <w:ind w:left="3600" w:hanging="360"/>
+      </w:pPr>
+    </w:lvl>
+    <w:lvl w:ilvl="5" w:tplc="2000001B" w:tentative="1">
+      <w:start w:val="1"/>
+      <w:numFmt w:val="lowerRoman"/>
+      <w:lvlText w:val="%6."/>
+      <w:lvlJc w:val="right"/>
+      <w:pPr>
+        <w:ind w:left="4320" w:hanging="180"/>
+      </w:pPr>
+    </w:lvl>
+    <w:lvl w:ilvl="6" w:tplc="2000000F" w:tentative="1">
+      <w:start w:val="1"/>
+      <w:numFmt w:val="decimal"/>
+      <w:lvlText w:val="%7."/>
+      <w:lvlJc w:val="left"/>
+      <w:pPr>
+        <w:ind w:left="5040" w:hanging="360"/>
+      </w:pPr>
+    </w:lvl>
+    <w:lvl w:ilvl="7" w:tplc="20000019" w:tentative="1">
+      <w:start w:val="1"/>
+      <w:numFmt w:val="lowerLetter"/>
+      <w:lvlText w:val="%8."/>
+      <w:lvlJc w:val="left"/>
+      <w:pPr>
+        <w:ind w:left="5760" w:hanging="360"/>
+      </w:pPr>
+    </w:lvl>
+    <w:lvl w:ilvl="8" w:tplc="2000001B" w:tentative="1">
+      <w:start w:val="1"/>
+      <w:numFmt w:val="lowerRoman"/>
+      <w:lvlText w:val="%9."/>
+      <w:lvlJc w:val="right"/>
+      <w:pPr>
+        <w:ind w:left="6480" w:hanging="180"/>
+      </w:pPr>
+    </w:lvl>
+  </w:abstractNum>
   <w:num w:numId="1">
+    <w:abstractNumId w:val="1"/>
+  </w:num>
+  <w:num w:numId="2">
     <w:abstractNumId w:val="0"/>
   </w:num>
 </w:numbering>

</xml_diff>